<commit_message>
Added Report Document for CRUD Functionality
</commit_message>
<xml_diff>
--- a/Ethan Enriquez - Google API Integration.docx
+++ b/Ethan Enriquez - Google API Integration.docx
@@ -3,8 +3,6 @@
 <w:document xmlns:wpc="http://schemas.microsoft.com/office/word/2010/wordprocessingCanvas" xmlns:cx="http://schemas.microsoft.com/office/drawing/2014/chartex" xmlns:cx1="http://schemas.microsoft.com/office/drawing/2015/9/8/chartex" xmlns:cx2="http://schemas.microsoft.com/office/drawing/2015/10/21/chartex" xmlns:cx3="http://schemas.microsoft.com/office/drawing/2016/5/9/chartex" xmlns:cx4="http://schemas.microsoft.com/office/drawing/2016/5/10/chartex" xmlns:cx5="http://schemas.microsoft.com/office/drawing/2016/5/11/chartex" xmlns:cx6="http://schemas.microsoft.com/office/drawing/2016/5/12/chartex" xmlns:cx7="http://schemas.microsoft.com/office/drawing/2016/5/13/chartex" xmlns:cx8="http://schemas.microsoft.com/office/drawing/2016/5/14/chartex" xmlns:mc="http://schemas.openxmlformats.org/markup-compatibility/2006" xmlns:aink="http://schemas.microsoft.com/office/drawing/2016/ink" xmlns:am3d="http://schemas.microsoft.com/office/drawing/2017/model3d" xmlns:o="urn:schemas-microsoft-com:office:office" xmlns:r="http://schemas.openxmlformats.org/officeDocument/2006/relationships" xmlns:m="http://schemas.openxmlformats.org/officeDocument/2006/math" xmlns:v="urn:schemas-microsoft-com:vml" xmlns:wp14="http://schemas.microsoft.com/office/word/2010/wordprocessingDrawing" xmlns:wp="http://schemas.openxmlformats.org/drawingml/2006/wordprocessingDrawing" xmlns:w10="urn:schemas-microsoft-com:office:word" xmlns:w="http://schemas.openxmlformats.org/wordprocessingml/2006/main" xmlns:w14="http://schemas.microsoft.com/office/word/2010/wordml" xmlns:w15="http://schemas.microsoft.com/office/word/2012/wordml" xmlns:w16cid="http://schemas.microsoft.com/office/word/2016/wordml/cid" xmlns:w16se="http://schemas.microsoft.com/office/word/2015/wordml/symex" xmlns:wpg="http://schemas.microsoft.com/office/word/2010/wordprocessingGroup" xmlns:wpi="http://schemas.microsoft.com/office/word/2010/wordprocessingInk" xmlns:wne="http://schemas.microsoft.com/office/word/2006/wordml" xmlns:wps="http://schemas.microsoft.com/office/word/2010/wordprocessingShape" mc:Ignorable="w14 w15 w16se w16cid wp14">
   <w:body>
     <w:p>
-      <w:bookmarkStart w:id="0" w:name="_GoBack"/>
-      <w:bookmarkEnd w:id="0"/>
       <w:r>
         <w:t>BASIC CRUD OPERATIONS</w:t>
       </w:r>
@@ -29,53 +27,6 @@
             <wp:extent cx="5943600" cy="3343275"/>
             <wp:effectExtent l="0" t="0" r="0" b="9525"/>
             <wp:docPr id="1" name="Picture 1"/>
-            <wp:cNvGraphicFramePr>
-              <a:graphicFrameLocks xmlns:a="http://schemas.openxmlformats.org/drawingml/2006/main" noChangeAspect="1"/>
-            </wp:cNvGraphicFramePr>
-            <a:graphic xmlns:a="http://schemas.openxmlformats.org/drawingml/2006/main">
-              <a:graphicData uri="http://schemas.openxmlformats.org/drawingml/2006/picture">
-                <pic:pic xmlns:pic="http://schemas.openxmlformats.org/drawingml/2006/picture">
-                  <pic:nvPicPr>
-                    <pic:cNvPr id="1" name=""/>
-                    <pic:cNvPicPr/>
-                  </pic:nvPicPr>
-                  <pic:blipFill>
-                    <a:blip r:embed="rId6"/>
-                    <a:stretch>
-                      <a:fillRect/>
-                    </a:stretch>
-                  </pic:blipFill>
-                  <pic:spPr>
-                    <a:xfrm>
-                      <a:off x="0" y="0"/>
-                      <a:ext cx="5943600" cy="3343275"/>
-                    </a:xfrm>
-                    <a:prstGeom prst="rect">
-                      <a:avLst/>
-                    </a:prstGeom>
-                  </pic:spPr>
-                </pic:pic>
-              </a:graphicData>
-            </a:graphic>
-          </wp:inline>
-        </w:drawing>
-      </w:r>
-    </w:p>
-    <w:p>
-      <w:r>
-        <w:t>-Controller</w:t>
-      </w:r>
-    </w:p>
-    <w:p>
-      <w:r>
-        <w:rPr>
-          <w:noProof/>
-        </w:rPr>
-        <w:drawing>
-          <wp:inline distT="0" distB="0" distL="0" distR="0" wp14:anchorId="55C72D93" wp14:editId="5CD9705C">
-            <wp:extent cx="5943600" cy="3343275"/>
-            <wp:effectExtent l="0" t="0" r="0" b="9525"/>
-            <wp:docPr id="2" name="Picture 2"/>
             <wp:cNvGraphicFramePr>
               <a:graphicFrameLocks xmlns:a="http://schemas.openxmlformats.org/drawingml/2006/main" noChangeAspect="1"/>
             </wp:cNvGraphicFramePr>
@@ -110,29 +61,47 @@
     </w:p>
     <w:p>
       <w:r>
+        <w:t xml:space="preserve">Explanation:  Get the Access Token from the authenticated user (Google account). Pass through the If-statement for checking the value o </w:t>
+      </w:r>
+      <w:proofErr w:type="spellStart"/>
+      <w:r>
+        <w:t>fthe</w:t>
+      </w:r>
+      <w:proofErr w:type="spellEnd"/>
+      <w:r>
+        <w:t xml:space="preserve"> Access Token. </w:t>
+      </w:r>
+      <w:proofErr w:type="spellStart"/>
+      <w:r>
+        <w:t>Initalize</w:t>
+      </w:r>
+      <w:proofErr w:type="spellEnd"/>
+      <w:r>
+        <w:t xml:space="preserve"> the Access Token. Initialize the Google People API service then execute the Create Function from the Google People API library. Returns an object Created Contact</w:t>
+      </w:r>
+    </w:p>
+    <w:p>
+      <w:r>
+        <w:t xml:space="preserve">Struggle: Initializing the Google People API Service from the Google People Documentation. </w:t>
+      </w:r>
+    </w:p>
+    <w:p>
+      <w:r>
         <w:lastRenderedPageBreak/>
-        <w:t>Read</w:t>
-      </w:r>
-    </w:p>
-    <w:p>
-      <w:r>
-        <w:t>-Service</w:t>
-      </w:r>
-      <w:r>
-        <w:rPr>
-          <w:noProof/>
-        </w:rPr>
-        <w:t xml:space="preserve"> </w:t>
+        <w:t>-Controlle</w:t>
+      </w:r>
+      <w:r>
+        <w:t>r</w:t>
       </w:r>
       <w:r>
         <w:rPr>
           <w:noProof/>
         </w:rPr>
         <w:drawing>
-          <wp:inline distT="0" distB="0" distL="0" distR="0" wp14:anchorId="7C622A96" wp14:editId="73451A3B">
+          <wp:inline distT="0" distB="0" distL="0" distR="0" wp14:anchorId="55C72D93" wp14:editId="5CD9705C">
             <wp:extent cx="5943600" cy="3343275"/>
             <wp:effectExtent l="0" t="0" r="0" b="9525"/>
-            <wp:docPr id="3" name="Picture 3"/>
+            <wp:docPr id="2" name="Picture 2"/>
             <wp:cNvGraphicFramePr>
               <a:graphicFrameLocks xmlns:a="http://schemas.openxmlformats.org/drawingml/2006/main" noChangeAspect="1"/>
             </wp:cNvGraphicFramePr>
@@ -166,13 +135,81 @@
       </w:r>
     </w:p>
     <w:p>
-      <w:pPr>
-        <w:rPr>
-          <w:noProof/>
-        </w:rPr>
-      </w:pPr>
-      <w:r>
-        <w:t>-Controller</w:t>
+      <w:r>
+        <w:t xml:space="preserve">Explanation: Initialize the URL parameters for </w:t>
+      </w:r>
+      <w:proofErr w:type="spellStart"/>
+      <w:r>
+        <w:t>firstname</w:t>
+      </w:r>
+      <w:proofErr w:type="spellEnd"/>
+      <w:r>
+        <w:t xml:space="preserve">, </w:t>
+      </w:r>
+      <w:proofErr w:type="spellStart"/>
+      <w:r>
+        <w:t>lastname</w:t>
+      </w:r>
+      <w:proofErr w:type="spellEnd"/>
+      <w:r>
+        <w:t xml:space="preserve">, email, phone according to the model. Try-Catch to pass the parameters to the getter-setters from the model, then call the function </w:t>
+      </w:r>
+      <w:proofErr w:type="spellStart"/>
+      <w:r>
+        <w:t>createContact</w:t>
+      </w:r>
+      <w:proofErr w:type="spellEnd"/>
+      <w:r>
+        <w:t xml:space="preserve"> from </w:t>
+      </w:r>
+      <w:proofErr w:type="spellStart"/>
+      <w:r>
+        <w:t>GoogleContactsServices</w:t>
+      </w:r>
+      <w:proofErr w:type="spellEnd"/>
+      <w:r>
+        <w:t xml:space="preserve">. If it catches an error it sends a message “Failed to create Contact”. After Try-Catch block it redirects back to the dashboard.html </w:t>
+      </w:r>
+    </w:p>
+    <w:p>
+      <w:r>
+        <w:t xml:space="preserve">Struggle: Passing </w:t>
+      </w:r>
+      <w:proofErr w:type="spellStart"/>
+      <w:r>
+        <w:t>paramaters</w:t>
+      </w:r>
+      <w:proofErr w:type="spellEnd"/>
+      <w:r>
+        <w:t xml:space="preserve"> to the Google People API and avoiding a 401 error.</w:t>
+      </w:r>
+    </w:p>
+    <w:p/>
+    <w:p/>
+    <w:p/>
+    <w:p/>
+    <w:p/>
+    <w:p/>
+    <w:p/>
+    <w:p/>
+    <w:p/>
+    <w:p/>
+    <w:p/>
+    <w:p/>
+    <w:p>
+      <w:r>
+        <w:lastRenderedPageBreak/>
+        <w:t>Read</w:t>
+      </w:r>
+    </w:p>
+    <w:p>
+      <w:pPr>
+        <w:rPr>
+          <w:noProof/>
+        </w:rPr>
+      </w:pPr>
+      <w:r>
+        <w:t>-Service</w:t>
       </w:r>
       <w:r>
         <w:rPr>
@@ -185,10 +222,10 @@
           <w:noProof/>
         </w:rPr>
         <w:drawing>
-          <wp:inline distT="0" distB="0" distL="0" distR="0" wp14:anchorId="145046F0" wp14:editId="72F682EB">
+          <wp:inline distT="0" distB="0" distL="0" distR="0" wp14:anchorId="7C622A96" wp14:editId="73451A3B">
             <wp:extent cx="5943600" cy="3343275"/>
             <wp:effectExtent l="0" t="0" r="0" b="9525"/>
-            <wp:docPr id="4" name="Picture 4"/>
+            <wp:docPr id="3" name="Picture 3"/>
             <wp:cNvGraphicFramePr>
               <a:graphicFrameLocks xmlns:a="http://schemas.openxmlformats.org/drawingml/2006/main" noChangeAspect="1"/>
             </wp:cNvGraphicFramePr>
@@ -221,17 +258,45 @@
         </w:drawing>
       </w:r>
     </w:p>
-    <w:p/>
-    <w:p/>
-    <w:p>
+    <w:p>
+      <w:r>
+        <w:t xml:space="preserve">Explanation: </w:t>
+      </w:r>
+      <w:r>
+        <w:t>Get the Access Token from the authenticated user (Google account). Pass through the If-statement for checking the value of</w:t>
+      </w:r>
+      <w:r>
+        <w:t xml:space="preserve"> </w:t>
+      </w:r>
+      <w:r>
+        <w:t xml:space="preserve">the Access Token. </w:t>
+      </w:r>
+      <w:proofErr w:type="spellStart"/>
+      <w:r>
+        <w:t>Initalize</w:t>
+      </w:r>
+      <w:proofErr w:type="spellEnd"/>
+      <w:r>
+        <w:t xml:space="preserve"> the Access Token. Initialize the Google People API service</w:t>
+      </w:r>
+      <w:r>
+        <w:t>. Then fetch the list of contacts through object response. This function returns object connections</w:t>
+      </w:r>
+    </w:p>
+    <w:p>
+      <w:r>
+        <w:t>-Struggle: Getting the List of Contacts and passing it to the parameter for the controller</w:t>
+      </w:r>
+    </w:p>
+    <w:p>
+      <w:pPr>
+        <w:rPr>
+          <w:noProof/>
+        </w:rPr>
+      </w:pPr>
       <w:r>
         <w:lastRenderedPageBreak/>
-        <w:t>Update</w:t>
-      </w:r>
-    </w:p>
-    <w:p>
-      <w:r>
-        <w:t>-Service</w:t>
+        <w:t>-Controller</w:t>
       </w:r>
       <w:r>
         <w:rPr>
@@ -244,10 +309,10 @@
           <w:noProof/>
         </w:rPr>
         <w:drawing>
-          <wp:inline distT="0" distB="0" distL="0" distR="0" wp14:anchorId="20711D8A" wp14:editId="75A8D2AC">
+          <wp:inline distT="0" distB="0" distL="0" distR="0" wp14:anchorId="145046F0" wp14:editId="72F682EB">
             <wp:extent cx="5943600" cy="3343275"/>
             <wp:effectExtent l="0" t="0" r="0" b="9525"/>
-            <wp:docPr id="5" name="Picture 5"/>
+            <wp:docPr id="4" name="Picture 4"/>
             <wp:cNvGraphicFramePr>
               <a:graphicFrameLocks xmlns:a="http://schemas.openxmlformats.org/drawingml/2006/main" noChangeAspect="1"/>
             </wp:cNvGraphicFramePr>
@@ -283,27 +348,244 @@
     <w:p>
       <w:pPr>
         <w:rPr>
-          <w:noProof/>
-        </w:rPr>
-      </w:pPr>
-      <w:r>
-        <w:t>-Controller</w:t>
-      </w:r>
-      <w:r>
-        <w:rPr>
-          <w:noProof/>
+          <w:rFonts w:eastAsia="Times New Roman" w:cstheme="minorHAnsi"/>
+        </w:rPr>
+      </w:pPr>
+      <w:r>
+        <w:rPr>
+          <w:noProof/>
+        </w:rPr>
+        <w:t>Explanation</w:t>
+      </w:r>
+      <w:r>
+        <w:rPr>
+          <w:noProof/>
+        </w:rPr>
+        <w:t xml:space="preserve">: </w:t>
+      </w:r>
+      <w:r>
+        <w:rPr>
+          <w:rFonts w:ascii="Times New Roman" w:eastAsia="Times New Roman" w:hAnsi="Times New Roman" w:cs="Times New Roman"/>
+          <w:sz w:val="24"/>
+          <w:szCs w:val="24"/>
         </w:rPr>
         <w:t xml:space="preserve"> </w:t>
       </w:r>
       <w:r>
         <w:rPr>
+          <w:rFonts w:eastAsia="Times New Roman" w:cstheme="minorHAnsi"/>
+        </w:rPr>
+        <w:t xml:space="preserve">The </w:t>
+      </w:r>
+      <w:r>
+        <w:rPr>
+          <w:rFonts w:eastAsia="Times New Roman" w:cstheme="minorHAnsi"/>
+          <w:bCs/>
+        </w:rPr>
+        <w:t>try block</w:t>
+      </w:r>
+      <w:r>
+        <w:rPr>
+          <w:rFonts w:eastAsia="Times New Roman" w:cstheme="minorHAnsi"/>
+        </w:rPr>
+        <w:t xml:space="preserve"> attempts to retrieve the user's contacts from the </w:t>
+      </w:r>
+      <w:proofErr w:type="spellStart"/>
+      <w:r>
+        <w:rPr>
+          <w:rFonts w:eastAsia="Times New Roman" w:cstheme="minorHAnsi"/>
+        </w:rPr>
+        <w:t>googleContactsService.getUserContacts</w:t>
+      </w:r>
+      <w:proofErr w:type="spellEnd"/>
+      <w:r>
+        <w:rPr>
+          <w:rFonts w:eastAsia="Times New Roman" w:cstheme="minorHAnsi"/>
+        </w:rPr>
+        <w:t xml:space="preserve">(authentication). If successful, it </w:t>
+      </w:r>
+      <w:r>
+        <w:rPr>
+          <w:rFonts w:eastAsia="Times New Roman" w:cstheme="minorHAnsi"/>
+          <w:bCs/>
+        </w:rPr>
+        <w:t>adds the contacts list</w:t>
+      </w:r>
+      <w:r>
+        <w:rPr>
+          <w:rFonts w:eastAsia="Times New Roman" w:cstheme="minorHAnsi"/>
+        </w:rPr>
+        <w:t xml:space="preserve"> to the model, making it available for display in the frontend. The </w:t>
+      </w:r>
+      <w:r>
+        <w:rPr>
+          <w:rFonts w:eastAsia="Times New Roman" w:cstheme="minorHAnsi"/>
+          <w:bCs/>
+        </w:rPr>
+        <w:t>catch block</w:t>
+      </w:r>
+      <w:r>
+        <w:rPr>
+          <w:rFonts w:eastAsia="Times New Roman" w:cstheme="minorHAnsi"/>
+        </w:rPr>
+        <w:t xml:space="preserve"> handles any security or I/O errors: </w:t>
+      </w:r>
+      <w:r>
+        <w:rPr>
+          <w:rFonts w:eastAsia="Times New Roman" w:cstheme="minorHAnsi"/>
+        </w:rPr>
+        <w:t xml:space="preserve"> </w:t>
+      </w:r>
+      <w:proofErr w:type="spellStart"/>
+      <w:r>
+        <w:rPr>
+          <w:rFonts w:eastAsia="Times New Roman" w:cstheme="minorHAnsi"/>
+        </w:rPr>
+        <w:t>GeneralSecurityException</w:t>
+      </w:r>
+      <w:proofErr w:type="spellEnd"/>
+      <w:r>
+        <w:rPr>
+          <w:rFonts w:eastAsia="Times New Roman" w:cstheme="minorHAnsi"/>
+        </w:rPr>
+        <w:t xml:space="preserve">: Occurs if there's an issue with </w:t>
+      </w:r>
+      <w:r>
+        <w:rPr>
+          <w:rFonts w:eastAsia="Times New Roman" w:cstheme="minorHAnsi"/>
+          <w:bCs/>
+        </w:rPr>
+        <w:t>Google API authentication</w:t>
+      </w:r>
+      <w:r>
+        <w:rPr>
+          <w:rFonts w:eastAsia="Times New Roman" w:cstheme="minorHAnsi"/>
+        </w:rPr>
+        <w:t xml:space="preserve"> or encryption.</w:t>
+      </w:r>
+      <w:r>
+        <w:rPr>
+          <w:rFonts w:eastAsia="Times New Roman" w:cstheme="minorHAnsi"/>
+        </w:rPr>
+        <w:t xml:space="preserve"> </w:t>
+      </w:r>
+      <w:proofErr w:type="spellStart"/>
+      <w:r>
+        <w:rPr>
+          <w:rFonts w:eastAsia="Times New Roman" w:cstheme="minorHAnsi"/>
+        </w:rPr>
+        <w:t>IOException</w:t>
+      </w:r>
+      <w:proofErr w:type="spellEnd"/>
+      <w:r>
+        <w:rPr>
+          <w:rFonts w:eastAsia="Times New Roman" w:cstheme="minorHAnsi"/>
+        </w:rPr>
+        <w:t xml:space="preserve">: Occurs if there is a </w:t>
+      </w:r>
+      <w:r>
+        <w:rPr>
+          <w:rFonts w:eastAsia="Times New Roman" w:cstheme="minorHAnsi"/>
+          <w:bCs/>
+        </w:rPr>
+        <w:t>network error</w:t>
+      </w:r>
+      <w:r>
+        <w:rPr>
+          <w:rFonts w:eastAsia="Times New Roman" w:cstheme="minorHAnsi"/>
+        </w:rPr>
+        <w:t xml:space="preserve"> or </w:t>
+      </w:r>
+      <w:r>
+        <w:rPr>
+          <w:rFonts w:eastAsia="Times New Roman" w:cstheme="minorHAnsi"/>
+          <w:bCs/>
+        </w:rPr>
+        <w:t>API request failure</w:t>
+      </w:r>
+      <w:r>
+        <w:rPr>
+          <w:rFonts w:eastAsia="Times New Roman" w:cstheme="minorHAnsi"/>
+        </w:rPr>
+        <w:t>.</w:t>
+      </w:r>
+    </w:p>
+    <w:p>
+      <w:pPr>
+        <w:rPr>
+          <w:rFonts w:eastAsia="Times New Roman" w:cstheme="minorHAnsi"/>
+        </w:rPr>
+      </w:pPr>
+      <w:r>
+        <w:rPr>
+          <w:rFonts w:eastAsia="Times New Roman" w:cstheme="minorHAnsi"/>
+        </w:rPr>
+        <w:t xml:space="preserve">If an error occurs, the message </w:t>
+      </w:r>
+      <w:r>
+        <w:rPr>
+          <w:rFonts w:eastAsia="Times New Roman" w:cstheme="minorHAnsi"/>
+          <w:bCs/>
+        </w:rPr>
+        <w:t>"Failed to fetch contacts: &lt;error message&gt;"</w:t>
+      </w:r>
+      <w:r>
+        <w:rPr>
+          <w:rFonts w:eastAsia="Times New Roman" w:cstheme="minorHAnsi"/>
+        </w:rPr>
+        <w:t xml:space="preserve"> is added to the model, allowing the frontend to display the issue.</w:t>
+      </w:r>
+      <w:r>
+        <w:rPr>
+          <w:rFonts w:eastAsia="Times New Roman" w:cstheme="minorHAnsi"/>
+        </w:rPr>
+        <w:t xml:space="preserve">  If successful, redirect back to endpoint /dashboard to go back to the dashboard.html file</w:t>
+      </w:r>
+    </w:p>
+    <w:p>
+      <w:r>
+        <w:t>Struggle:  Making the service function of retrieving contacts.</w:t>
+      </w:r>
+    </w:p>
+    <w:p/>
+    <w:p/>
+    <w:p/>
+    <w:p/>
+    <w:p/>
+    <w:p/>
+    <w:p/>
+    <w:p/>
+    <w:p/>
+    <w:p/>
+    <w:p>
+      <w:r>
+        <w:t>Update</w:t>
+      </w:r>
+    </w:p>
+    <w:p>
+      <w:pPr>
+        <w:rPr>
+          <w:noProof/>
+        </w:rPr>
+      </w:pPr>
+      <w:r>
+        <w:t>-Service</w:t>
+      </w:r>
+      <w:r>
+        <w:rPr>
+          <w:noProof/>
+        </w:rPr>
+        <w:t xml:space="preserve"> </w:t>
+      </w:r>
+      <w:r>
+        <w:rPr>
           <w:noProof/>
         </w:rPr>
         <w:drawing>
-          <wp:inline distT="0" distB="0" distL="0" distR="0" wp14:anchorId="744ABB52" wp14:editId="0E7EB0E1">
+          <wp:inline distT="0" distB="0" distL="0" distR="0" wp14:anchorId="20711D8A" wp14:editId="75A8D2AC">
             <wp:extent cx="5943600" cy="3343275"/>
             <wp:effectExtent l="0" t="0" r="0" b="9525"/>
-            <wp:docPr id="6" name="Picture 6"/>
+            <wp:docPr id="5" name="Picture 5"/>
             <wp:cNvGraphicFramePr>
               <a:graphicFrameLocks xmlns:a="http://schemas.openxmlformats.org/drawingml/2006/main" noChangeAspect="1"/>
             </wp:cNvGraphicFramePr>
@@ -336,17 +618,74 @@
         </w:drawing>
       </w:r>
     </w:p>
-    <w:p/>
-    <w:p/>
-    <w:p>
+    <w:p>
+      <w:r>
+        <w:t xml:space="preserve">Explanation: </w:t>
+      </w:r>
+      <w:r>
+        <w:t xml:space="preserve">Get the Access Token from the authenticated user (Google account). Pass through the If-statement for checking the value of the Access Token. </w:t>
+      </w:r>
+      <w:proofErr w:type="spellStart"/>
+      <w:r>
+        <w:t>Initalize</w:t>
+      </w:r>
+      <w:proofErr w:type="spellEnd"/>
+      <w:r>
+        <w:t xml:space="preserve"> the Access Token. Initialize the Google People API service.</w:t>
+      </w:r>
+      <w:r>
+        <w:t xml:space="preserve"> Then fetch the current contact to be updated through object Person </w:t>
+      </w:r>
+      <w:proofErr w:type="spellStart"/>
+      <w:r>
+        <w:t>existingContact</w:t>
+      </w:r>
+      <w:proofErr w:type="spellEnd"/>
+      <w:r>
+        <w:t xml:space="preserve"> that takes the variable </w:t>
+      </w:r>
+      <w:proofErr w:type="spellStart"/>
+      <w:r>
+        <w:t>resourceName</w:t>
+      </w:r>
+      <w:proofErr w:type="spellEnd"/>
+      <w:r>
+        <w:t xml:space="preserve">. Then updates the values in </w:t>
+      </w:r>
+      <w:proofErr w:type="spellStart"/>
+      <w:r>
+        <w:t>existingContact</w:t>
+      </w:r>
+      <w:proofErr w:type="spellEnd"/>
+      <w:r>
+        <w:t xml:space="preserve"> with setters. Use Google People Service to send the object values to Google and redirect back to dashboard endpoint</w:t>
+      </w:r>
+    </w:p>
+    <w:p>
+      <w:r>
+        <w:t xml:space="preserve">Struggle: Getting existing contact data with </w:t>
+      </w:r>
+      <w:proofErr w:type="spellStart"/>
+      <w:r>
+        <w:t>resourceName</w:t>
+      </w:r>
+      <w:proofErr w:type="spellEnd"/>
+      <w:r>
+        <w:t xml:space="preserve"> and then passing the </w:t>
+      </w:r>
+      <w:r>
+        <w:t>object to Google People API.</w:t>
+      </w:r>
+    </w:p>
+    <w:p>
+      <w:pPr>
+        <w:rPr>
+          <w:noProof/>
+        </w:rPr>
+      </w:pPr>
       <w:r>
         <w:lastRenderedPageBreak/>
-        <w:t>Delete</w:t>
-      </w:r>
-    </w:p>
-    <w:p>
-      <w:r>
-        <w:t>-Service</w:t>
+        <w:t>-Controller</w:t>
       </w:r>
       <w:r>
         <w:rPr>
@@ -359,10 +698,10 @@
           <w:noProof/>
         </w:rPr>
         <w:drawing>
-          <wp:inline distT="0" distB="0" distL="0" distR="0" wp14:anchorId="4FAB6ACA" wp14:editId="5CA8E3C7">
+          <wp:inline distT="0" distB="0" distL="0" distR="0" wp14:anchorId="744ABB52" wp14:editId="0E7EB0E1">
             <wp:extent cx="5943600" cy="3343275"/>
             <wp:effectExtent l="0" t="0" r="0" b="9525"/>
-            <wp:docPr id="8" name="Picture 8"/>
+            <wp:docPr id="6" name="Picture 6"/>
             <wp:cNvGraphicFramePr>
               <a:graphicFrameLocks xmlns:a="http://schemas.openxmlformats.org/drawingml/2006/main" noChangeAspect="1"/>
             </wp:cNvGraphicFramePr>
@@ -397,7 +736,45 @@
     </w:p>
     <w:p>
       <w:r>
-        <w:t>-Controller</w:t>
+        <w:t>Explanation: A Try-Catch block for error handling. Try creates a new person object with updated details then call the function for updating from the service file. Catch block sends an error message if it fails. Redirect back to /dashboard endpoint</w:t>
+      </w:r>
+    </w:p>
+    <w:p>
+      <w:r>
+        <w:t>Struggle: Getting the Google Service to talk to the updated Contact Details from my newly created person Object</w:t>
+      </w:r>
+    </w:p>
+    <w:p/>
+    <w:p/>
+    <w:p/>
+    <w:p/>
+    <w:p/>
+    <w:p/>
+    <w:p/>
+    <w:p/>
+    <w:p/>
+    <w:p/>
+    <w:p/>
+    <w:p/>
+    <w:p>
+      <w:proofErr w:type="spellStart"/>
+      <w:r>
+        <w:lastRenderedPageBreak/>
+        <w:t>s</w:t>
+      </w:r>
+      <w:r>
+        <w:t>Delete</w:t>
+      </w:r>
+      <w:proofErr w:type="spellEnd"/>
+    </w:p>
+    <w:p>
+      <w:pPr>
+        <w:rPr>
+          <w:noProof/>
+        </w:rPr>
+      </w:pPr>
+      <w:r>
+        <w:t>-Service</w:t>
       </w:r>
       <w:r>
         <w:rPr>
@@ -410,10 +787,10 @@
           <w:noProof/>
         </w:rPr>
         <w:drawing>
-          <wp:inline distT="0" distB="0" distL="0" distR="0" wp14:anchorId="5EF91B96" wp14:editId="15A42BCD">
+          <wp:inline distT="0" distB="0" distL="0" distR="0" wp14:anchorId="4FAB6ACA" wp14:editId="5CA8E3C7">
             <wp:extent cx="5943600" cy="3343275"/>
             <wp:effectExtent l="0" t="0" r="0" b="9525"/>
-            <wp:docPr id="7" name="Picture 7"/>
+            <wp:docPr id="8" name="Picture 8"/>
             <wp:cNvGraphicFramePr>
               <a:graphicFrameLocks xmlns:a="http://schemas.openxmlformats.org/drawingml/2006/main" noChangeAspect="1"/>
             </wp:cNvGraphicFramePr>
@@ -446,13 +823,757 @@
         </w:drawing>
       </w:r>
     </w:p>
+    <w:p>
+      <w:r>
+        <w:t xml:space="preserve">Explanation: </w:t>
+      </w:r>
+      <w:r>
+        <w:t xml:space="preserve"> Get the Access Token from the authenticated user (Google account). Pass through the If-statement for checking the value of the Access Token. </w:t>
+      </w:r>
+      <w:proofErr w:type="spellStart"/>
+      <w:r>
+        <w:t>Initalize</w:t>
+      </w:r>
+      <w:proofErr w:type="spellEnd"/>
+      <w:r>
+        <w:t xml:space="preserve"> the Access Token. Initialize the Google People API service.</w:t>
+      </w:r>
+      <w:r>
+        <w:t xml:space="preserve"> Try catch block that calls </w:t>
+      </w:r>
+      <w:proofErr w:type="spellStart"/>
+      <w:r>
+        <w:t>deleteContact</w:t>
+      </w:r>
+      <w:proofErr w:type="spellEnd"/>
+      <w:r>
+        <w:t xml:space="preserve"> function from Google People API. Catch sends an error message for failure.</w:t>
+      </w:r>
+    </w:p>
+    <w:p>
+      <w:r>
+        <w:t>Struggle: Making the button from the html file work with the service function</w:t>
+      </w:r>
+    </w:p>
+    <w:p>
+      <w:pPr>
+        <w:rPr>
+          <w:noProof/>
+        </w:rPr>
+      </w:pPr>
+      <w:r>
+        <w:lastRenderedPageBreak/>
+        <w:t>-Controller</w:t>
+      </w:r>
+      <w:r>
+        <w:rPr>
+          <w:noProof/>
+        </w:rPr>
+        <w:t xml:space="preserve"> </w:t>
+      </w:r>
+      <w:r>
+        <w:rPr>
+          <w:noProof/>
+        </w:rPr>
+        <w:drawing>
+          <wp:inline distT="0" distB="0" distL="0" distR="0" wp14:anchorId="5EF91B96" wp14:editId="15A42BCD">
+            <wp:extent cx="5943600" cy="3343275"/>
+            <wp:effectExtent l="0" t="0" r="0" b="9525"/>
+            <wp:docPr id="7" name="Picture 7"/>
+            <wp:cNvGraphicFramePr>
+              <a:graphicFrameLocks xmlns:a="http://schemas.openxmlformats.org/drawingml/2006/main" noChangeAspect="1"/>
+            </wp:cNvGraphicFramePr>
+            <a:graphic xmlns:a="http://schemas.openxmlformats.org/drawingml/2006/main">
+              <a:graphicData uri="http://schemas.openxmlformats.org/drawingml/2006/picture">
+                <pic:pic xmlns:pic="http://schemas.openxmlformats.org/drawingml/2006/picture">
+                  <pic:nvPicPr>
+                    <pic:cNvPr id="1" name=""/>
+                    <pic:cNvPicPr/>
+                  </pic:nvPicPr>
+                  <pic:blipFill>
+                    <a:blip r:embed="rId14"/>
+                    <a:stretch>
+                      <a:fillRect/>
+                    </a:stretch>
+                  </pic:blipFill>
+                  <pic:spPr>
+                    <a:xfrm>
+                      <a:off x="0" y="0"/>
+                      <a:ext cx="5943600" cy="3343275"/>
+                    </a:xfrm>
+                    <a:prstGeom prst="rect">
+                      <a:avLst/>
+                    </a:prstGeom>
+                  </pic:spPr>
+                </pic:pic>
+              </a:graphicData>
+            </a:graphic>
+          </wp:inline>
+        </w:drawing>
+      </w:r>
+    </w:p>
+    <w:p>
+      <w:pPr>
+        <w:rPr>
+          <w:rFonts w:cstheme="minorHAnsi"/>
+        </w:rPr>
+      </w:pPr>
+      <w:r>
+        <w:t xml:space="preserve">Explanation: </w:t>
+      </w:r>
+      <w:r>
+        <w:rPr>
+          <w:rFonts w:cstheme="minorHAnsi"/>
+        </w:rPr>
+        <w:t xml:space="preserve">attempts to delete a contact from Google Contacts using the </w:t>
+      </w:r>
+      <w:proofErr w:type="spellStart"/>
+      <w:r>
+        <w:rPr>
+          <w:rStyle w:val="HTMLCode"/>
+          <w:rFonts w:asciiTheme="minorHAnsi" w:eastAsiaTheme="minorHAnsi" w:hAnsiTheme="minorHAnsi" w:cstheme="minorHAnsi"/>
+          <w:sz w:val="22"/>
+          <w:szCs w:val="22"/>
+        </w:rPr>
+        <w:t>googleContactsService.deleteContact</w:t>
+      </w:r>
+      <w:proofErr w:type="spellEnd"/>
+      <w:r>
+        <w:rPr>
+          <w:rStyle w:val="HTMLCode"/>
+          <w:rFonts w:asciiTheme="minorHAnsi" w:eastAsiaTheme="minorHAnsi" w:hAnsiTheme="minorHAnsi" w:cstheme="minorHAnsi"/>
+          <w:sz w:val="22"/>
+          <w:szCs w:val="22"/>
+        </w:rPr>
+        <w:t>()</w:t>
+      </w:r>
+      <w:r>
+        <w:rPr>
+          <w:rFonts w:cstheme="minorHAnsi"/>
+        </w:rPr>
+        <w:t xml:space="preserve"> method, authenticated via OAuth2. If the deletion is successful, it adds a success message to the model with the deleted contact's </w:t>
+      </w:r>
+      <w:proofErr w:type="spellStart"/>
+      <w:r>
+        <w:rPr>
+          <w:rStyle w:val="HTMLCode"/>
+          <w:rFonts w:asciiTheme="minorHAnsi" w:eastAsiaTheme="minorHAnsi" w:hAnsiTheme="minorHAnsi" w:cstheme="minorHAnsi"/>
+          <w:sz w:val="22"/>
+          <w:szCs w:val="22"/>
+        </w:rPr>
+        <w:t>resourceName</w:t>
+      </w:r>
+      <w:proofErr w:type="spellEnd"/>
+      <w:r>
+        <w:rPr>
+          <w:rFonts w:cstheme="minorHAnsi"/>
+        </w:rPr>
+        <w:t>. If an error occurs, such as an authentication issue (</w:t>
+      </w:r>
+      <w:proofErr w:type="spellStart"/>
+      <w:r>
+        <w:rPr>
+          <w:rStyle w:val="HTMLCode"/>
+          <w:rFonts w:asciiTheme="minorHAnsi" w:eastAsiaTheme="minorHAnsi" w:hAnsiTheme="minorHAnsi" w:cstheme="minorHAnsi"/>
+          <w:sz w:val="22"/>
+          <w:szCs w:val="22"/>
+        </w:rPr>
+        <w:t>GeneralSecurityException</w:t>
+      </w:r>
+      <w:proofErr w:type="spellEnd"/>
+      <w:r>
+        <w:rPr>
+          <w:rFonts w:cstheme="minorHAnsi"/>
+        </w:rPr>
+        <w:t>) or an API/network failure (</w:t>
+      </w:r>
+      <w:proofErr w:type="spellStart"/>
+      <w:r>
+        <w:rPr>
+          <w:rStyle w:val="HTMLCode"/>
+          <w:rFonts w:asciiTheme="minorHAnsi" w:eastAsiaTheme="minorHAnsi" w:hAnsiTheme="minorHAnsi" w:cstheme="minorHAnsi"/>
+          <w:sz w:val="22"/>
+          <w:szCs w:val="22"/>
+        </w:rPr>
+        <w:t>IOException</w:t>
+      </w:r>
+      <w:proofErr w:type="spellEnd"/>
+      <w:r>
+        <w:rPr>
+          <w:rFonts w:cstheme="minorHAnsi"/>
+        </w:rPr>
+        <w:t>), an error message is stored in the model</w:t>
+      </w:r>
+      <w:r>
+        <w:rPr>
+          <w:rFonts w:cstheme="minorHAnsi"/>
+        </w:rPr>
+        <w:t>. Final line redirects back to /dashboard endpoint</w:t>
+      </w:r>
+    </w:p>
+    <w:p>
+      <w:pPr>
+        <w:rPr>
+          <w:rFonts w:cstheme="minorHAnsi"/>
+        </w:rPr>
+      </w:pPr>
+    </w:p>
+    <w:p>
+      <w:pPr>
+        <w:rPr>
+          <w:rFonts w:cstheme="minorHAnsi"/>
+        </w:rPr>
+      </w:pPr>
+    </w:p>
+    <w:p>
+      <w:pPr>
+        <w:rPr>
+          <w:rFonts w:cstheme="minorHAnsi"/>
+        </w:rPr>
+      </w:pPr>
+    </w:p>
+    <w:p>
+      <w:pPr>
+        <w:rPr>
+          <w:rFonts w:cstheme="minorHAnsi"/>
+        </w:rPr>
+      </w:pPr>
+    </w:p>
+    <w:p>
+      <w:pPr>
+        <w:rPr>
+          <w:rFonts w:cstheme="minorHAnsi"/>
+        </w:rPr>
+      </w:pPr>
+    </w:p>
+    <w:p>
+      <w:pPr>
+        <w:rPr>
+          <w:rFonts w:cstheme="minorHAnsi"/>
+        </w:rPr>
+      </w:pPr>
+    </w:p>
+    <w:p>
+      <w:pPr>
+        <w:rPr>
+          <w:rFonts w:cstheme="minorHAnsi"/>
+        </w:rPr>
+      </w:pPr>
+    </w:p>
+    <w:p>
+      <w:pPr>
+        <w:rPr>
+          <w:rFonts w:cstheme="minorHAnsi"/>
+        </w:rPr>
+      </w:pPr>
+    </w:p>
+    <w:p>
+      <w:pPr>
+        <w:rPr>
+          <w:rFonts w:cstheme="minorHAnsi"/>
+        </w:rPr>
+      </w:pPr>
+    </w:p>
+    <w:p>
+      <w:pPr>
+        <w:rPr>
+          <w:rFonts w:cstheme="minorHAnsi"/>
+        </w:rPr>
+      </w:pPr>
+    </w:p>
+    <w:p>
+      <w:pPr>
+        <w:rPr>
+          <w:rFonts w:cstheme="minorHAnsi"/>
+        </w:rPr>
+      </w:pPr>
+    </w:p>
+    <w:p>
+      <w:pPr>
+        <w:rPr>
+          <w:rFonts w:cstheme="minorHAnsi"/>
+        </w:rPr>
+      </w:pPr>
+    </w:p>
+    <w:p>
+      <w:pPr>
+        <w:rPr>
+          <w:rFonts w:cstheme="minorHAnsi"/>
+        </w:rPr>
+      </w:pPr>
+      <w:r>
+        <w:rPr>
+          <w:rFonts w:cstheme="minorHAnsi"/>
+        </w:rPr>
+        <w:lastRenderedPageBreak/>
+        <w:t>SCREENSHOTS</w:t>
+      </w:r>
+    </w:p>
+    <w:p>
+      <w:pPr>
+        <w:rPr>
+          <w:rFonts w:cstheme="minorHAnsi"/>
+        </w:rPr>
+      </w:pPr>
+      <w:r>
+        <w:rPr>
+          <w:rFonts w:cstheme="minorHAnsi"/>
+        </w:rPr>
+        <w:t>Login page</w:t>
+      </w:r>
+      <w:r>
+        <w:rPr>
+          <w:rFonts w:cstheme="minorHAnsi"/>
+        </w:rPr>
+        <w:br/>
+      </w:r>
+      <w:r>
+        <w:rPr>
+          <w:noProof/>
+        </w:rPr>
+        <w:drawing>
+          <wp:inline distT="0" distB="0" distL="0" distR="0" wp14:anchorId="3D096340" wp14:editId="190D0364">
+            <wp:extent cx="5943600" cy="3343275"/>
+            <wp:effectExtent l="0" t="0" r="0" b="9525"/>
+            <wp:docPr id="9" name="Picture 9"/>
+            <wp:cNvGraphicFramePr>
+              <a:graphicFrameLocks xmlns:a="http://schemas.openxmlformats.org/drawingml/2006/main" noChangeAspect="1"/>
+            </wp:cNvGraphicFramePr>
+            <a:graphic xmlns:a="http://schemas.openxmlformats.org/drawingml/2006/main">
+              <a:graphicData uri="http://schemas.openxmlformats.org/drawingml/2006/picture">
+                <pic:pic xmlns:pic="http://schemas.openxmlformats.org/drawingml/2006/picture">
+                  <pic:nvPicPr>
+                    <pic:cNvPr id="1" name=""/>
+                    <pic:cNvPicPr/>
+                  </pic:nvPicPr>
+                  <pic:blipFill>
+                    <a:blip r:embed="rId15"/>
+                    <a:stretch>
+                      <a:fillRect/>
+                    </a:stretch>
+                  </pic:blipFill>
+                  <pic:spPr>
+                    <a:xfrm>
+                      <a:off x="0" y="0"/>
+                      <a:ext cx="5943600" cy="3343275"/>
+                    </a:xfrm>
+                    <a:prstGeom prst="rect">
+                      <a:avLst/>
+                    </a:prstGeom>
+                  </pic:spPr>
+                </pic:pic>
+              </a:graphicData>
+            </a:graphic>
+          </wp:inline>
+        </w:drawing>
+      </w:r>
+    </w:p>
+    <w:p>
+      <w:pPr>
+        <w:rPr>
+          <w:rFonts w:cstheme="minorHAnsi"/>
+        </w:rPr>
+      </w:pPr>
+      <w:r>
+        <w:rPr>
+          <w:rFonts w:cstheme="minorHAnsi"/>
+        </w:rPr>
+        <w:t>Dashboard</w:t>
+      </w:r>
+    </w:p>
+    <w:p>
+      <w:pPr>
+        <w:rPr>
+          <w:rFonts w:cstheme="minorHAnsi"/>
+        </w:rPr>
+      </w:pPr>
+      <w:r>
+        <w:rPr>
+          <w:noProof/>
+        </w:rPr>
+        <w:drawing>
+          <wp:inline distT="0" distB="0" distL="0" distR="0" wp14:anchorId="34C53F0B" wp14:editId="579AC8C4">
+            <wp:extent cx="5943600" cy="3343275"/>
+            <wp:effectExtent l="0" t="0" r="0" b="9525"/>
+            <wp:docPr id="10" name="Picture 10"/>
+            <wp:cNvGraphicFramePr>
+              <a:graphicFrameLocks xmlns:a="http://schemas.openxmlformats.org/drawingml/2006/main" noChangeAspect="1"/>
+            </wp:cNvGraphicFramePr>
+            <a:graphic xmlns:a="http://schemas.openxmlformats.org/drawingml/2006/main">
+              <a:graphicData uri="http://schemas.openxmlformats.org/drawingml/2006/picture">
+                <pic:pic xmlns:pic="http://schemas.openxmlformats.org/drawingml/2006/picture">
+                  <pic:nvPicPr>
+                    <pic:cNvPr id="1" name=""/>
+                    <pic:cNvPicPr/>
+                  </pic:nvPicPr>
+                  <pic:blipFill>
+                    <a:blip r:embed="rId16"/>
+                    <a:stretch>
+                      <a:fillRect/>
+                    </a:stretch>
+                  </pic:blipFill>
+                  <pic:spPr>
+                    <a:xfrm>
+                      <a:off x="0" y="0"/>
+                      <a:ext cx="5943600" cy="3343275"/>
+                    </a:xfrm>
+                    <a:prstGeom prst="rect">
+                      <a:avLst/>
+                    </a:prstGeom>
+                  </pic:spPr>
+                </pic:pic>
+              </a:graphicData>
+            </a:graphic>
+          </wp:inline>
+        </w:drawing>
+      </w:r>
+    </w:p>
+    <w:p>
+      <w:pPr>
+        <w:rPr>
+          <w:rFonts w:cstheme="minorHAnsi"/>
+        </w:rPr>
+      </w:pPr>
+    </w:p>
+    <w:p>
+      <w:pPr>
+        <w:rPr>
+          <w:rFonts w:cstheme="minorHAnsi"/>
+        </w:rPr>
+      </w:pPr>
+    </w:p>
+    <w:p>
+      <w:pPr>
+        <w:rPr>
+          <w:rFonts w:cstheme="minorHAnsi"/>
+        </w:rPr>
+      </w:pPr>
+      <w:r>
+        <w:rPr>
+          <w:rFonts w:cstheme="minorHAnsi"/>
+        </w:rPr>
+        <w:lastRenderedPageBreak/>
+        <w:t>CREATE CONTACT</w:t>
+      </w:r>
+    </w:p>
+    <w:p>
+      <w:pPr>
+        <w:rPr>
+          <w:rFonts w:cstheme="minorHAnsi"/>
+        </w:rPr>
+      </w:pPr>
+      <w:r>
+        <w:rPr>
+          <w:noProof/>
+        </w:rPr>
+        <w:drawing>
+          <wp:inline distT="0" distB="0" distL="0" distR="0" wp14:anchorId="4979F258" wp14:editId="6579C7B1">
+            <wp:extent cx="5943600" cy="3343275"/>
+            <wp:effectExtent l="0" t="0" r="0" b="9525"/>
+            <wp:docPr id="11" name="Picture 11"/>
+            <wp:cNvGraphicFramePr>
+              <a:graphicFrameLocks xmlns:a="http://schemas.openxmlformats.org/drawingml/2006/main" noChangeAspect="1"/>
+            </wp:cNvGraphicFramePr>
+            <a:graphic xmlns:a="http://schemas.openxmlformats.org/drawingml/2006/main">
+              <a:graphicData uri="http://schemas.openxmlformats.org/drawingml/2006/picture">
+                <pic:pic xmlns:pic="http://schemas.openxmlformats.org/drawingml/2006/picture">
+                  <pic:nvPicPr>
+                    <pic:cNvPr id="1" name=""/>
+                    <pic:cNvPicPr/>
+                  </pic:nvPicPr>
+                  <pic:blipFill>
+                    <a:blip r:embed="rId17"/>
+                    <a:stretch>
+                      <a:fillRect/>
+                    </a:stretch>
+                  </pic:blipFill>
+                  <pic:spPr>
+                    <a:xfrm>
+                      <a:off x="0" y="0"/>
+                      <a:ext cx="5943600" cy="3343275"/>
+                    </a:xfrm>
+                    <a:prstGeom prst="rect">
+                      <a:avLst/>
+                    </a:prstGeom>
+                  </pic:spPr>
+                </pic:pic>
+              </a:graphicData>
+            </a:graphic>
+          </wp:inline>
+        </w:drawing>
+      </w:r>
+    </w:p>
+    <w:p>
+      <w:pPr>
+        <w:rPr>
+          <w:rFonts w:cstheme="minorHAnsi"/>
+        </w:rPr>
+      </w:pPr>
+      <w:r>
+        <w:rPr>
+          <w:rFonts w:cstheme="minorHAnsi"/>
+        </w:rPr>
+        <w:t>READ CONTACT LIST</w:t>
+      </w:r>
+    </w:p>
+    <w:p>
+      <w:pPr>
+        <w:rPr>
+          <w:rFonts w:cstheme="minorHAnsi"/>
+        </w:rPr>
+      </w:pPr>
+      <w:r>
+        <w:rPr>
+          <w:noProof/>
+        </w:rPr>
+        <w:drawing>
+          <wp:inline distT="0" distB="0" distL="0" distR="0" wp14:anchorId="317628DA" wp14:editId="635503FB">
+            <wp:extent cx="5943600" cy="3343275"/>
+            <wp:effectExtent l="0" t="0" r="0" b="9525"/>
+            <wp:docPr id="12" name="Picture 12"/>
+            <wp:cNvGraphicFramePr>
+              <a:graphicFrameLocks xmlns:a="http://schemas.openxmlformats.org/drawingml/2006/main" noChangeAspect="1"/>
+            </wp:cNvGraphicFramePr>
+            <a:graphic xmlns:a="http://schemas.openxmlformats.org/drawingml/2006/main">
+              <a:graphicData uri="http://schemas.openxmlformats.org/drawingml/2006/picture">
+                <pic:pic xmlns:pic="http://schemas.openxmlformats.org/drawingml/2006/picture">
+                  <pic:nvPicPr>
+                    <pic:cNvPr id="1" name=""/>
+                    <pic:cNvPicPr/>
+                  </pic:nvPicPr>
+                  <pic:blipFill>
+                    <a:blip r:embed="rId18"/>
+                    <a:stretch>
+                      <a:fillRect/>
+                    </a:stretch>
+                  </pic:blipFill>
+                  <pic:spPr>
+                    <a:xfrm>
+                      <a:off x="0" y="0"/>
+                      <a:ext cx="5943600" cy="3343275"/>
+                    </a:xfrm>
+                    <a:prstGeom prst="rect">
+                      <a:avLst/>
+                    </a:prstGeom>
+                  </pic:spPr>
+                </pic:pic>
+              </a:graphicData>
+            </a:graphic>
+          </wp:inline>
+        </w:drawing>
+      </w:r>
+    </w:p>
+    <w:p>
+      <w:pPr>
+        <w:rPr>
+          <w:rFonts w:cstheme="minorHAnsi"/>
+        </w:rPr>
+      </w:pPr>
+    </w:p>
+    <w:p>
+      <w:pPr>
+        <w:rPr>
+          <w:rFonts w:cstheme="minorHAnsi"/>
+        </w:rPr>
+      </w:pPr>
+      <w:r>
+        <w:rPr>
+          <w:rFonts w:cstheme="minorHAnsi"/>
+        </w:rPr>
+        <w:lastRenderedPageBreak/>
+        <w:t>UPDATE</w:t>
+      </w:r>
+      <w:r>
+        <w:rPr>
+          <w:noProof/>
+        </w:rPr>
+        <w:drawing>
+          <wp:inline distT="0" distB="0" distL="0" distR="0" wp14:anchorId="48E0AF60" wp14:editId="2B444352">
+            <wp:extent cx="5943600" cy="3343275"/>
+            <wp:effectExtent l="0" t="0" r="0" b="9525"/>
+            <wp:docPr id="13" name="Picture 13"/>
+            <wp:cNvGraphicFramePr>
+              <a:graphicFrameLocks xmlns:a="http://schemas.openxmlformats.org/drawingml/2006/main" noChangeAspect="1"/>
+            </wp:cNvGraphicFramePr>
+            <a:graphic xmlns:a="http://schemas.openxmlformats.org/drawingml/2006/main">
+              <a:graphicData uri="http://schemas.openxmlformats.org/drawingml/2006/picture">
+                <pic:pic xmlns:pic="http://schemas.openxmlformats.org/drawingml/2006/picture">
+                  <pic:nvPicPr>
+                    <pic:cNvPr id="1" name=""/>
+                    <pic:cNvPicPr/>
+                  </pic:nvPicPr>
+                  <pic:blipFill>
+                    <a:blip r:embed="rId19"/>
+                    <a:stretch>
+                      <a:fillRect/>
+                    </a:stretch>
+                  </pic:blipFill>
+                  <pic:spPr>
+                    <a:xfrm>
+                      <a:off x="0" y="0"/>
+                      <a:ext cx="5943600" cy="3343275"/>
+                    </a:xfrm>
+                    <a:prstGeom prst="rect">
+                      <a:avLst/>
+                    </a:prstGeom>
+                  </pic:spPr>
+                </pic:pic>
+              </a:graphicData>
+            </a:graphic>
+          </wp:inline>
+        </w:drawing>
+      </w:r>
+    </w:p>
+    <w:p>
+      <w:pPr>
+        <w:rPr>
+          <w:rFonts w:cstheme="minorHAnsi"/>
+        </w:rPr>
+      </w:pPr>
+      <w:r>
+        <w:rPr>
+          <w:rFonts w:cstheme="minorHAnsi"/>
+        </w:rPr>
+        <w:t>After Update</w:t>
+      </w:r>
+      <w:r>
+        <w:rPr>
+          <w:noProof/>
+        </w:rPr>
+        <w:drawing>
+          <wp:inline distT="0" distB="0" distL="0" distR="0" wp14:anchorId="40B67423" wp14:editId="33137AD1">
+            <wp:extent cx="5943600" cy="3343275"/>
+            <wp:effectExtent l="0" t="0" r="0" b="9525"/>
+            <wp:docPr id="15" name="Picture 15"/>
+            <wp:cNvGraphicFramePr>
+              <a:graphicFrameLocks xmlns:a="http://schemas.openxmlformats.org/drawingml/2006/main" noChangeAspect="1"/>
+            </wp:cNvGraphicFramePr>
+            <a:graphic xmlns:a="http://schemas.openxmlformats.org/drawingml/2006/main">
+              <a:graphicData uri="http://schemas.openxmlformats.org/drawingml/2006/picture">
+                <pic:pic xmlns:pic="http://schemas.openxmlformats.org/drawingml/2006/picture">
+                  <pic:nvPicPr>
+                    <pic:cNvPr id="1" name=""/>
+                    <pic:cNvPicPr/>
+                  </pic:nvPicPr>
+                  <pic:blipFill>
+                    <a:blip r:embed="rId20"/>
+                    <a:stretch>
+                      <a:fillRect/>
+                    </a:stretch>
+                  </pic:blipFill>
+                  <pic:spPr>
+                    <a:xfrm>
+                      <a:off x="0" y="0"/>
+                      <a:ext cx="5943600" cy="3343275"/>
+                    </a:xfrm>
+                    <a:prstGeom prst="rect">
+                      <a:avLst/>
+                    </a:prstGeom>
+                  </pic:spPr>
+                </pic:pic>
+              </a:graphicData>
+            </a:graphic>
+          </wp:inline>
+        </w:drawing>
+      </w:r>
+    </w:p>
+    <w:p>
+      <w:pPr>
+        <w:rPr>
+          <w:rFonts w:cstheme="minorHAnsi"/>
+        </w:rPr>
+      </w:pPr>
+    </w:p>
+    <w:p>
+      <w:pPr>
+        <w:rPr>
+          <w:rFonts w:cstheme="minorHAnsi"/>
+        </w:rPr>
+      </w:pPr>
+    </w:p>
+    <w:p>
+      <w:pPr>
+        <w:rPr>
+          <w:rFonts w:cstheme="minorHAnsi"/>
+        </w:rPr>
+      </w:pPr>
+    </w:p>
+    <w:p>
+      <w:pPr>
+        <w:rPr>
+          <w:rFonts w:cstheme="minorHAnsi"/>
+        </w:rPr>
+      </w:pPr>
+    </w:p>
+    <w:p>
+      <w:pPr>
+        <w:rPr>
+          <w:rFonts w:cstheme="minorHAnsi"/>
+        </w:rPr>
+      </w:pPr>
+      <w:r>
+        <w:rPr>
+          <w:rFonts w:cstheme="minorHAnsi"/>
+        </w:rPr>
+        <w:t>DELETE</w:t>
+      </w:r>
+    </w:p>
+    <w:p>
+      <w:pPr>
+        <w:rPr>
+          <w:rFonts w:cstheme="minorHAnsi"/>
+        </w:rPr>
+      </w:pPr>
+      <w:r>
+        <w:rPr>
+          <w:noProof/>
+        </w:rPr>
+        <w:drawing>
+          <wp:inline distT="0" distB="0" distL="0" distR="0" wp14:anchorId="0F6B0AC1" wp14:editId="3E8A10A3">
+            <wp:extent cx="5943600" cy="3343275"/>
+            <wp:effectExtent l="0" t="0" r="0" b="9525"/>
+            <wp:docPr id="16" name="Picture 16"/>
+            <wp:cNvGraphicFramePr>
+              <a:graphicFrameLocks xmlns:a="http://schemas.openxmlformats.org/drawingml/2006/main" noChangeAspect="1"/>
+            </wp:cNvGraphicFramePr>
+            <a:graphic xmlns:a="http://schemas.openxmlformats.org/drawingml/2006/main">
+              <a:graphicData uri="http://schemas.openxmlformats.org/drawingml/2006/picture">
+                <pic:pic xmlns:pic="http://schemas.openxmlformats.org/drawingml/2006/picture">
+                  <pic:nvPicPr>
+                    <pic:cNvPr id="1" name=""/>
+                    <pic:cNvPicPr/>
+                  </pic:nvPicPr>
+                  <pic:blipFill>
+                    <a:blip r:embed="rId21"/>
+                    <a:stretch>
+                      <a:fillRect/>
+                    </a:stretch>
+                  </pic:blipFill>
+                  <pic:spPr>
+                    <a:xfrm>
+                      <a:off x="0" y="0"/>
+                      <a:ext cx="5943600" cy="3343275"/>
+                    </a:xfrm>
+                    <a:prstGeom prst="rect">
+                      <a:avLst/>
+                    </a:prstGeom>
+                  </pic:spPr>
+                </pic:pic>
+              </a:graphicData>
+            </a:graphic>
+          </wp:inline>
+        </w:drawing>
+      </w:r>
+      <w:bookmarkStart w:id="0" w:name="_GoBack"/>
+      <w:bookmarkEnd w:id="0"/>
+    </w:p>
     <w:sectPr>
-      <w:headerReference w:type="even" r:id="rId14"/>
-      <w:headerReference w:type="default" r:id="rId15"/>
-      <w:footerReference w:type="even" r:id="rId16"/>
-      <w:footerReference w:type="default" r:id="rId17"/>
-      <w:headerReference w:type="first" r:id="rId18"/>
-      <w:footerReference w:type="first" r:id="rId19"/>
+      <w:headerReference w:type="even" r:id="rId22"/>
+      <w:headerReference w:type="default" r:id="rId23"/>
+      <w:footerReference w:type="even" r:id="rId24"/>
+      <w:footerReference w:type="default" r:id="rId25"/>
+      <w:headerReference w:type="first" r:id="rId26"/>
+      <w:footerReference w:type="first" r:id="rId27"/>
       <w:pgSz w:w="12240" w:h="15840"/>
       <w:pgMar w:top="1440" w:right="1440" w:bottom="1440" w:left="1440" w:header="720" w:footer="720" w:gutter="0"/>
       <w:cols w:space="720"/>
@@ -580,6 +1701,279 @@
     </w:pPr>
   </w:p>
 </w:hdr>
+</file>
+
+<file path=word/numbering.xml><?xml version="1.0" encoding="utf-8"?>
+<w:numbering xmlns:wpc="http://schemas.microsoft.com/office/word/2010/wordprocessingCanvas" xmlns:cx="http://schemas.microsoft.com/office/drawing/2014/chartex" xmlns:cx1="http://schemas.microsoft.com/office/drawing/2015/9/8/chartex" xmlns:cx2="http://schemas.microsoft.com/office/drawing/2015/10/21/chartex" xmlns:cx3="http://schemas.microsoft.com/office/drawing/2016/5/9/chartex" xmlns:cx4="http://schemas.microsoft.com/office/drawing/2016/5/10/chartex" xmlns:cx5="http://schemas.microsoft.com/office/drawing/2016/5/11/chartex" xmlns:cx6="http://schemas.microsoft.com/office/drawing/2016/5/12/chartex" xmlns:cx7="http://schemas.microsoft.com/office/drawing/2016/5/13/chartex" xmlns:cx8="http://schemas.microsoft.com/office/drawing/2016/5/14/chartex" xmlns:mc="http://schemas.openxmlformats.org/markup-compatibility/2006" xmlns:aink="http://schemas.microsoft.com/office/drawing/2016/ink" xmlns:am3d="http://schemas.microsoft.com/office/drawing/2017/model3d" xmlns:o="urn:schemas-microsoft-com:office:office" xmlns:r="http://schemas.openxmlformats.org/officeDocument/2006/relationships" xmlns:m="http://schemas.openxmlformats.org/officeDocument/2006/math" xmlns:v="urn:schemas-microsoft-com:vml" xmlns:wp14="http://schemas.microsoft.com/office/word/2010/wordprocessingDrawing" xmlns:wp="http://schemas.openxmlformats.org/drawingml/2006/wordprocessingDrawing" xmlns:w10="urn:schemas-microsoft-com:office:word" xmlns:w="http://schemas.openxmlformats.org/wordprocessingml/2006/main" xmlns:w14="http://schemas.microsoft.com/office/word/2010/wordml" xmlns:w15="http://schemas.microsoft.com/office/word/2012/wordml" xmlns:w16cid="http://schemas.microsoft.com/office/word/2016/wordml/cid" xmlns:w16se="http://schemas.microsoft.com/office/word/2015/wordml/symex" xmlns:wpg="http://schemas.microsoft.com/office/word/2010/wordprocessingGroup" xmlns:wpi="http://schemas.microsoft.com/office/word/2010/wordprocessingInk" xmlns:wne="http://schemas.microsoft.com/office/word/2006/wordml" xmlns:wps="http://schemas.microsoft.com/office/word/2010/wordprocessingShape" mc:Ignorable="w14 w15 w16se w16cid wp14">
+  <w:abstractNum w:abstractNumId="0" w15:restartNumberingAfterBreak="0">
+    <w:nsid w:val="2CA03EE2"/>
+    <w:multiLevelType w:val="multilevel"/>
+    <w:tmpl w:val="61009182"/>
+    <w:lvl w:ilvl="0">
+      <w:start w:val="1"/>
+      <w:numFmt w:val="bullet"/>
+      <w:lvlText w:val=""/>
+      <w:lvlJc w:val="left"/>
+      <w:pPr>
+        <w:tabs>
+          <w:tab w:val="num" w:pos="720"/>
+        </w:tabs>
+        <w:ind w:left="720" w:hanging="360"/>
+      </w:pPr>
+      <w:rPr>
+        <w:rFonts w:ascii="Symbol" w:hAnsi="Symbol" w:hint="default"/>
+        <w:sz w:val="20"/>
+      </w:rPr>
+    </w:lvl>
+    <w:lvl w:ilvl="1" w:tentative="1">
+      <w:start w:val="1"/>
+      <w:numFmt w:val="bullet"/>
+      <w:lvlText w:val="o"/>
+      <w:lvlJc w:val="left"/>
+      <w:pPr>
+        <w:tabs>
+          <w:tab w:val="num" w:pos="1440"/>
+        </w:tabs>
+        <w:ind w:left="1440" w:hanging="360"/>
+      </w:pPr>
+      <w:rPr>
+        <w:rFonts w:ascii="Courier New" w:hAnsi="Courier New" w:hint="default"/>
+        <w:sz w:val="20"/>
+      </w:rPr>
+    </w:lvl>
+    <w:lvl w:ilvl="2" w:tentative="1">
+      <w:start w:val="1"/>
+      <w:numFmt w:val="bullet"/>
+      <w:lvlText w:val=""/>
+      <w:lvlJc w:val="left"/>
+      <w:pPr>
+        <w:tabs>
+          <w:tab w:val="num" w:pos="2160"/>
+        </w:tabs>
+        <w:ind w:left="2160" w:hanging="360"/>
+      </w:pPr>
+      <w:rPr>
+        <w:rFonts w:ascii="Wingdings" w:hAnsi="Wingdings" w:hint="default"/>
+        <w:sz w:val="20"/>
+      </w:rPr>
+    </w:lvl>
+    <w:lvl w:ilvl="3" w:tentative="1">
+      <w:start w:val="1"/>
+      <w:numFmt w:val="bullet"/>
+      <w:lvlText w:val=""/>
+      <w:lvlJc w:val="left"/>
+      <w:pPr>
+        <w:tabs>
+          <w:tab w:val="num" w:pos="2880"/>
+        </w:tabs>
+        <w:ind w:left="2880" w:hanging="360"/>
+      </w:pPr>
+      <w:rPr>
+        <w:rFonts w:ascii="Wingdings" w:hAnsi="Wingdings" w:hint="default"/>
+        <w:sz w:val="20"/>
+      </w:rPr>
+    </w:lvl>
+    <w:lvl w:ilvl="4" w:tentative="1">
+      <w:start w:val="1"/>
+      <w:numFmt w:val="bullet"/>
+      <w:lvlText w:val=""/>
+      <w:lvlJc w:val="left"/>
+      <w:pPr>
+        <w:tabs>
+          <w:tab w:val="num" w:pos="3600"/>
+        </w:tabs>
+        <w:ind w:left="3600" w:hanging="360"/>
+      </w:pPr>
+      <w:rPr>
+        <w:rFonts w:ascii="Wingdings" w:hAnsi="Wingdings" w:hint="default"/>
+        <w:sz w:val="20"/>
+      </w:rPr>
+    </w:lvl>
+    <w:lvl w:ilvl="5" w:tentative="1">
+      <w:start w:val="1"/>
+      <w:numFmt w:val="bullet"/>
+      <w:lvlText w:val=""/>
+      <w:lvlJc w:val="left"/>
+      <w:pPr>
+        <w:tabs>
+          <w:tab w:val="num" w:pos="4320"/>
+        </w:tabs>
+        <w:ind w:left="4320" w:hanging="360"/>
+      </w:pPr>
+      <w:rPr>
+        <w:rFonts w:ascii="Wingdings" w:hAnsi="Wingdings" w:hint="default"/>
+        <w:sz w:val="20"/>
+      </w:rPr>
+    </w:lvl>
+    <w:lvl w:ilvl="6" w:tentative="1">
+      <w:start w:val="1"/>
+      <w:numFmt w:val="bullet"/>
+      <w:lvlText w:val=""/>
+      <w:lvlJc w:val="left"/>
+      <w:pPr>
+        <w:tabs>
+          <w:tab w:val="num" w:pos="5040"/>
+        </w:tabs>
+        <w:ind w:left="5040" w:hanging="360"/>
+      </w:pPr>
+      <w:rPr>
+        <w:rFonts w:ascii="Wingdings" w:hAnsi="Wingdings" w:hint="default"/>
+        <w:sz w:val="20"/>
+      </w:rPr>
+    </w:lvl>
+    <w:lvl w:ilvl="7" w:tentative="1">
+      <w:start w:val="1"/>
+      <w:numFmt w:val="bullet"/>
+      <w:lvlText w:val=""/>
+      <w:lvlJc w:val="left"/>
+      <w:pPr>
+        <w:tabs>
+          <w:tab w:val="num" w:pos="5760"/>
+        </w:tabs>
+        <w:ind w:left="5760" w:hanging="360"/>
+      </w:pPr>
+      <w:rPr>
+        <w:rFonts w:ascii="Wingdings" w:hAnsi="Wingdings" w:hint="default"/>
+        <w:sz w:val="20"/>
+      </w:rPr>
+    </w:lvl>
+    <w:lvl w:ilvl="8" w:tentative="1">
+      <w:start w:val="1"/>
+      <w:numFmt w:val="bullet"/>
+      <w:lvlText w:val=""/>
+      <w:lvlJc w:val="left"/>
+      <w:pPr>
+        <w:tabs>
+          <w:tab w:val="num" w:pos="6480"/>
+        </w:tabs>
+        <w:ind w:left="6480" w:hanging="360"/>
+      </w:pPr>
+      <w:rPr>
+        <w:rFonts w:ascii="Wingdings" w:hAnsi="Wingdings" w:hint="default"/>
+        <w:sz w:val="20"/>
+      </w:rPr>
+    </w:lvl>
+  </w:abstractNum>
+  <w:abstractNum w:abstractNumId="1" w15:restartNumberingAfterBreak="0">
+    <w:nsid w:val="50C845C1"/>
+    <w:multiLevelType w:val="hybridMultilevel"/>
+    <w:tmpl w:val="06006E66"/>
+    <w:lvl w:ilvl="0" w:tplc="04090001">
+      <w:start w:val="1"/>
+      <w:numFmt w:val="bullet"/>
+      <w:lvlText w:val=""/>
+      <w:lvlJc w:val="left"/>
+      <w:pPr>
+        <w:ind w:left="720" w:hanging="360"/>
+      </w:pPr>
+      <w:rPr>
+        <w:rFonts w:ascii="Symbol" w:hAnsi="Symbol" w:hint="default"/>
+      </w:rPr>
+    </w:lvl>
+    <w:lvl w:ilvl="1" w:tplc="04090003" w:tentative="1">
+      <w:start w:val="1"/>
+      <w:numFmt w:val="bullet"/>
+      <w:lvlText w:val="o"/>
+      <w:lvlJc w:val="left"/>
+      <w:pPr>
+        <w:ind w:left="1440" w:hanging="360"/>
+      </w:pPr>
+      <w:rPr>
+        <w:rFonts w:ascii="Courier New" w:hAnsi="Courier New" w:cs="Courier New" w:hint="default"/>
+      </w:rPr>
+    </w:lvl>
+    <w:lvl w:ilvl="2" w:tplc="04090005" w:tentative="1">
+      <w:start w:val="1"/>
+      <w:numFmt w:val="bullet"/>
+      <w:lvlText w:val=""/>
+      <w:lvlJc w:val="left"/>
+      <w:pPr>
+        <w:ind w:left="2160" w:hanging="360"/>
+      </w:pPr>
+      <w:rPr>
+        <w:rFonts w:ascii="Wingdings" w:hAnsi="Wingdings" w:hint="default"/>
+      </w:rPr>
+    </w:lvl>
+    <w:lvl w:ilvl="3" w:tplc="04090001" w:tentative="1">
+      <w:start w:val="1"/>
+      <w:numFmt w:val="bullet"/>
+      <w:lvlText w:val=""/>
+      <w:lvlJc w:val="left"/>
+      <w:pPr>
+        <w:ind w:left="2880" w:hanging="360"/>
+      </w:pPr>
+      <w:rPr>
+        <w:rFonts w:ascii="Symbol" w:hAnsi="Symbol" w:hint="default"/>
+      </w:rPr>
+    </w:lvl>
+    <w:lvl w:ilvl="4" w:tplc="04090003" w:tentative="1">
+      <w:start w:val="1"/>
+      <w:numFmt w:val="bullet"/>
+      <w:lvlText w:val="o"/>
+      <w:lvlJc w:val="left"/>
+      <w:pPr>
+        <w:ind w:left="3600" w:hanging="360"/>
+      </w:pPr>
+      <w:rPr>
+        <w:rFonts w:ascii="Courier New" w:hAnsi="Courier New" w:cs="Courier New" w:hint="default"/>
+      </w:rPr>
+    </w:lvl>
+    <w:lvl w:ilvl="5" w:tplc="04090005" w:tentative="1">
+      <w:start w:val="1"/>
+      <w:numFmt w:val="bullet"/>
+      <w:lvlText w:val=""/>
+      <w:lvlJc w:val="left"/>
+      <w:pPr>
+        <w:ind w:left="4320" w:hanging="360"/>
+      </w:pPr>
+      <w:rPr>
+        <w:rFonts w:ascii="Wingdings" w:hAnsi="Wingdings" w:hint="default"/>
+      </w:rPr>
+    </w:lvl>
+    <w:lvl w:ilvl="6" w:tplc="04090001" w:tentative="1">
+      <w:start w:val="1"/>
+      <w:numFmt w:val="bullet"/>
+      <w:lvlText w:val=""/>
+      <w:lvlJc w:val="left"/>
+      <w:pPr>
+        <w:ind w:left="5040" w:hanging="360"/>
+      </w:pPr>
+      <w:rPr>
+        <w:rFonts w:ascii="Symbol" w:hAnsi="Symbol" w:hint="default"/>
+      </w:rPr>
+    </w:lvl>
+    <w:lvl w:ilvl="7" w:tplc="04090003" w:tentative="1">
+      <w:start w:val="1"/>
+      <w:numFmt w:val="bullet"/>
+      <w:lvlText w:val="o"/>
+      <w:lvlJc w:val="left"/>
+      <w:pPr>
+        <w:ind w:left="5760" w:hanging="360"/>
+      </w:pPr>
+      <w:rPr>
+        <w:rFonts w:ascii="Courier New" w:hAnsi="Courier New" w:cs="Courier New" w:hint="default"/>
+      </w:rPr>
+    </w:lvl>
+    <w:lvl w:ilvl="8" w:tplc="04090005" w:tentative="1">
+      <w:start w:val="1"/>
+      <w:numFmt w:val="bullet"/>
+      <w:lvlText w:val=""/>
+      <w:lvlJc w:val="left"/>
+      <w:pPr>
+        <w:ind w:left="6480" w:hanging="360"/>
+      </w:pPr>
+      <w:rPr>
+        <w:rFonts w:ascii="Wingdings" w:hAnsi="Wingdings" w:hint="default"/>
+      </w:rPr>
+    </w:lvl>
+  </w:abstractNum>
+  <w:num w:numId="1">
+    <w:abstractNumId w:val="0"/>
+  </w:num>
+  <w:num w:numId="2">
+    <w:abstractNumId w:val="1"/>
+  </w:num>
+</w:numbering>
 </file>
 
 <file path=word/styles.xml><?xml version="1.0" encoding="utf-8"?>
@@ -1051,6 +2445,41 @@
     <w:uiPriority w:val="99"/>
     <w:rsid w:val="00CF461E"/>
   </w:style>
+  <w:style w:type="character" w:styleId="Strong">
+    <w:name w:val="Strong"/>
+    <w:basedOn w:val="DefaultParagraphFont"/>
+    <w:uiPriority w:val="22"/>
+    <w:qFormat/>
+    <w:rsid w:val="004B7C86"/>
+    <w:rPr>
+      <w:b/>
+      <w:bCs/>
+    </w:rPr>
+  </w:style>
+  <w:style w:type="character" w:styleId="HTMLCode">
+    <w:name w:val="HTML Code"/>
+    <w:basedOn w:val="DefaultParagraphFont"/>
+    <w:uiPriority w:val="99"/>
+    <w:semiHidden/>
+    <w:unhideWhenUsed/>
+    <w:rsid w:val="004B7C86"/>
+    <w:rPr>
+      <w:rFonts w:ascii="Courier New" w:eastAsia="Times New Roman" w:hAnsi="Courier New" w:cs="Courier New"/>
+      <w:sz w:val="20"/>
+      <w:szCs w:val="20"/>
+    </w:rPr>
+  </w:style>
+  <w:style w:type="paragraph" w:styleId="ListParagraph">
+    <w:name w:val="List Paragraph"/>
+    <w:basedOn w:val="Normal"/>
+    <w:uiPriority w:val="34"/>
+    <w:qFormat/>
+    <w:rsid w:val="004B7C86"/>
+    <w:pPr>
+      <w:ind w:left="720"/>
+      <w:contextualSpacing/>
+    </w:pPr>
+  </w:style>
 </w:styles>
 </file>
 

</xml_diff>